<commit_message>
Minor changes on PCB, new MOSFET and heatsink added, minor changes on report component selection, and pcb report added.
</commit_message>
<xml_diff>
--- a/Ceyhun/Component Selection/Component Selection Final.docx
+++ b/Ceyhun/Component Selection/Component Selection Final.docx
@@ -160,9 +160,35 @@
             <w:rStyle w:val="Hyperlink"/>
             <w:lang w:val="tr-TR"/>
           </w:rPr>
-          <w:t>https://www.digikey.com/en/products/detail/on-semiconductor/FDD5N50NZTM/2509581</w:t>
+          <w:t>https://www.digikey.com/en/products/detail/on-semiconductor/FDD5N50TM-WS/1954279</w:t>
         </w:r>
       </w:hyperlink>
+    </w:p>
+    <w:p>
+      <w:pPr>
+        <w:ind w:left="360"/>
+        <w:rPr>
+          <w:lang w:val="tr-TR"/>
+        </w:rPr>
+      </w:pPr>
+      <w:r>
+        <w:rPr>
+          <w:lang w:val="tr-TR"/>
+        </w:rPr>
+        <w:t>(</w:t>
+      </w:r>
+      <w:r>
+        <w:rPr>
+          <w:lang w:val="tr-TR"/>
+        </w:rPr>
+        <w:t>new mos</w:t>
+      </w:r>
+      <w:r>
+        <w:rPr>
+          <w:lang w:val="tr-TR"/>
+        </w:rPr>
+        <w:t xml:space="preserve"> added)</w:t>
+      </w:r>
     </w:p>
     <w:p>
       <w:pPr>
@@ -190,6 +216,7 @@
       <w:pPr>
         <w:ind w:left="360"/>
         <w:rPr>
+          <w:rStyle w:val="Hyperlink"/>
           <w:lang w:val="tr-TR"/>
         </w:rPr>
       </w:pPr>
@@ -210,6 +237,26 @@
           <w:lang w:val="tr-TR"/>
         </w:rPr>
       </w:pPr>
+      <w:r>
+        <w:rPr>
+          <w:lang w:val="tr-TR"/>
+        </w:rPr>
+        <w:t>digikey.com/en/products/detail/aavid-thermal-division-of-boyd-corporation/573100D00000G/1625595?s=N4IgTCBcDaIKwHYDMBGADGgIhnBxEAugL5A</w:t>
+      </w:r>
+    </w:p>
+    <w:p>
+      <w:pPr>
+        <w:ind w:left="360"/>
+        <w:rPr>
+          <w:lang w:val="tr-TR"/>
+        </w:rPr>
+      </w:pPr>
+      <w:r>
+        <w:rPr>
+          <w:lang w:val="tr-TR"/>
+        </w:rPr>
+        <w:t>(low side added)</w:t>
+      </w:r>
     </w:p>
     <w:p>
       <w:pPr>
@@ -548,6 +595,7 @@
           <w:bCs/>
           <w:lang w:val="tr-TR"/>
         </w:rPr>
+        <w:lastRenderedPageBreak/>
         <w:t>Shunt Resistor</w:t>
       </w:r>
     </w:p>
@@ -591,7 +639,6 @@
           <w:bCs/>
           <w:lang w:val="tr-TR"/>
         </w:rPr>
-        <w:lastRenderedPageBreak/>
         <w:t>Power Conversion</w:t>
       </w:r>
     </w:p>

</xml_diff>